<commit_message>
Added support checkerboard (e.g. 2-color) LED panels
</commit_message>
<xml_diff>
--- a/Motion_Maker_G4/About Motion Maker.docx
+++ b/Motion_Maker_G4/About Motion Maker.docx
@@ -33,7 +33,13 @@
         <w:t>can be</w:t>
       </w:r>
       <w:r>
-        <w:t xml:space="preserve"> used to design patterns (primarily for displaying motion, rather than pictures of objects) on a G4 display. Patterns are generated using the Motion_Maker_G4.m script based on input parameters that describe the desired motion. These scripts output two types of pattern files: The first type is a .mat file which contains the created pattern matrix and </w:t>
+        <w:t xml:space="preserve"> used to design patterns (primarily for displaying motion, rather than pictures of objects) on a G4 display. Patterns are generated using the Motion_Maker_G4.m script based on input parameters that describe the desired motion. These scripts output two types of pattern files: The first type is a .mat file which contains the created pattern matrix </w:t>
+      </w:r>
+      <w:r>
+        <w:t xml:space="preserve">(named ‘Pats’) </w:t>
+      </w:r>
+      <w:r>
+        <w:t xml:space="preserve">and </w:t>
       </w:r>
       <w:r>
         <w:t>all</w:t>
@@ -202,114 +208,112 @@
       <w:r>
         <w:t xml:space="preserve">edges of LED panels </w:t>
       </w:r>
-      <w:bookmarkStart w:id="2" w:name="_GoBack"/>
+      <w:r>
+        <w:t xml:space="preserve">(i.e. </w:t>
+      </w:r>
+      <w:r>
+        <w:t>pixels in the same row of a panel will not always have the same latitude</w:t>
+      </w:r>
+      <w:r>
+        <w:t xml:space="preserve">). If this attribute is not desired, </w:t>
+      </w:r>
+      <w:r>
+        <w:t>another option in the ‘</w:t>
+      </w:r>
+      <w:proofErr w:type="spellStart"/>
+      <w:r>
+        <w:t>configure_arena</w:t>
+      </w:r>
+      <w:proofErr w:type="spellEnd"/>
+      <w:r>
+        <w:t>’ GUI is to model the arena as a smooth</w:t>
+      </w:r>
+      <w:r>
+        <w:t xml:space="preserve">, perfectly round </w:t>
+      </w:r>
+      <w:r>
+        <w:t>cylinder</w:t>
+      </w:r>
+      <w:r>
+        <w:t>, which will cause latitude lines to be drawn perfectly straight along the horizontal of the cylinder.</w:t>
+      </w:r>
+    </w:p>
+    <w:p>
+      <w:pPr>
+        <w:rPr>
+          <w:b/>
+        </w:rPr>
+      </w:pPr>
+      <w:bookmarkStart w:id="2" w:name="_Hlk16771918"/>
+      <w:bookmarkEnd w:id="1"/>
+      <w:r>
+        <w:rPr>
+          <w:b/>
+        </w:rPr>
+        <w:t xml:space="preserve">Creating and visualizing patterns in the GUI. </w:t>
+      </w:r>
+      <w:r>
+        <w:t>Running ‘Motion_Maker_G4_gui’ opens a window where patterns can be quickly generated and viewed based on the size/shape</w:t>
+      </w:r>
+      <w:r>
+        <w:t>/orientation</w:t>
+      </w:r>
+      <w:r>
+        <w:t xml:space="preserve"> of the configured arena. </w:t>
+      </w:r>
+      <w:r>
+        <w:t xml:space="preserve">Clicking the forward or backward frame arrows shows how the pattern moves as the frame changes. </w:t>
+      </w:r>
+      <w:r>
+        <w:t xml:space="preserve">By default, patterns are visualized on a Mercator projection of the arena, which </w:t>
+      </w:r>
+      <w:r>
+        <w:t>incorporates how the arena is understood to be viewed by the observer at [0,0,0]. However, patterns can also be view</w:t>
+      </w:r>
+      <w:r>
+        <w:t>ed</w:t>
+      </w:r>
+      <w:r>
+        <w:t xml:space="preserve"> in “grid” form, which ignores the position of the arena with respect to the observer, just showing the pattern matrix instead. </w:t>
+      </w:r>
+      <w:r>
+        <w:t xml:space="preserve">Different types of motion patterns can be generated </w:t>
+      </w:r>
+      <w:r>
+        <w:t>in this GUI</w:t>
+      </w:r>
+      <w:r>
+        <w:t>, such as square or sine wave gratings, edges, and starfields</w:t>
+      </w:r>
+      <w:r>
+        <w:t xml:space="preserve">. </w:t>
+      </w:r>
+      <w:bookmarkStart w:id="3" w:name="_Hlk16771731"/>
+      <w:r>
+        <w:t>Many parameters of these</w:t>
+      </w:r>
+      <w:r>
+        <w:t xml:space="preserve"> patterns (such as the frequency/wavelength of gratings, or the brightness of different elements) can be</w:t>
+      </w:r>
+      <w:r>
+        <w:t xml:space="preserve"> adjusted in the GUI and can be viewed by clicking “update pattern”. </w:t>
+      </w:r>
+      <w:r>
+        <w:t>At the end of this document</w:t>
+      </w:r>
+      <w:r>
+        <w:t>, each parameter is listed and described for your reference.</w:t>
+      </w:r>
+      <w:bookmarkEnd w:id="3"/>
+    </w:p>
+    <w:p>
+      <w:pPr>
+        <w:rPr>
+          <w:b/>
+        </w:rPr>
+      </w:pPr>
+      <w:bookmarkStart w:id="4" w:name="_Hlk16771821"/>
       <w:bookmarkEnd w:id="2"/>
-      <w:r>
-        <w:t xml:space="preserve">(i.e. </w:t>
-      </w:r>
-      <w:r>
-        <w:t>pixels in the same row of a panel will not always have the same latitude</w:t>
-      </w:r>
-      <w:r>
-        <w:t xml:space="preserve">). If this attribute is not desired, </w:t>
-      </w:r>
-      <w:r>
-        <w:t>another option in the ‘</w:t>
-      </w:r>
-      <w:proofErr w:type="spellStart"/>
-      <w:r>
-        <w:t>configure_arena</w:t>
-      </w:r>
-      <w:proofErr w:type="spellEnd"/>
-      <w:r>
-        <w:t>’ GUI is to model the arena as a smooth</w:t>
-      </w:r>
-      <w:r>
-        <w:t xml:space="preserve">, perfectly round </w:t>
-      </w:r>
-      <w:r>
-        <w:t>cylinder</w:t>
-      </w:r>
-      <w:r>
-        <w:t>, which will cause latitude lines to be drawn perfectly straight along the horizontal of the cylinder.</w:t>
-      </w:r>
-    </w:p>
-    <w:p>
-      <w:pPr>
-        <w:rPr>
-          <w:b/>
-        </w:rPr>
-      </w:pPr>
-      <w:bookmarkStart w:id="3" w:name="_Hlk16771918"/>
-      <w:bookmarkEnd w:id="1"/>
-      <w:r>
-        <w:rPr>
-          <w:b/>
-        </w:rPr>
-        <w:t xml:space="preserve">Creating and visualizing patterns in the GUI. </w:t>
-      </w:r>
-      <w:r>
-        <w:t>Running ‘Motion_Maker_G4_gui’ opens a window where patterns can be quickly generated and viewed based on the size/shape</w:t>
-      </w:r>
-      <w:r>
-        <w:t>/orientation</w:t>
-      </w:r>
-      <w:r>
-        <w:t xml:space="preserve"> of the configured arena. </w:t>
-      </w:r>
-      <w:r>
-        <w:t xml:space="preserve">Clicking the forward or backward frame arrows shows how the pattern moves as the frame changes. </w:t>
-      </w:r>
-      <w:r>
-        <w:t xml:space="preserve">By default, patterns are visualized on a Mercator projection of the arena, which </w:t>
-      </w:r>
-      <w:r>
-        <w:t>incorporates how the arena is understood to be viewed by the observer at [0,0,0]. However, patterns can also be view</w:t>
-      </w:r>
-      <w:r>
-        <w:t>ed</w:t>
-      </w:r>
-      <w:r>
-        <w:t xml:space="preserve"> in “grid” form, which ignores the position of the arena with respect to the observer, just showing the pattern matrix instead. </w:t>
-      </w:r>
-      <w:r>
-        <w:t xml:space="preserve">Different types of motion patterns can be generated </w:t>
-      </w:r>
-      <w:r>
-        <w:t>in this GUI</w:t>
-      </w:r>
-      <w:r>
-        <w:t>, such as square or sine wave gratings, edges, and starfields</w:t>
-      </w:r>
-      <w:r>
-        <w:t xml:space="preserve">. </w:t>
-      </w:r>
-      <w:bookmarkStart w:id="4" w:name="_Hlk16771731"/>
-      <w:r>
-        <w:t>Many parameters of these</w:t>
-      </w:r>
-      <w:r>
-        <w:t xml:space="preserve"> patterns (such as the frequency/wavelength of gratings, or the brightness of different elements) can be</w:t>
-      </w:r>
-      <w:r>
-        <w:t xml:space="preserve"> adjusted in the GUI and can be viewed by clicking “update pattern”. </w:t>
-      </w:r>
-      <w:r>
-        <w:t>At the end of this document</w:t>
-      </w:r>
-      <w:r>
-        <w:t>, each parameter is listed and described for your reference.</w:t>
-      </w:r>
-      <w:bookmarkEnd w:id="4"/>
-    </w:p>
-    <w:p>
-      <w:pPr>
-        <w:rPr>
-          <w:b/>
-        </w:rPr>
-      </w:pPr>
-      <w:bookmarkStart w:id="5" w:name="_Hlk16771821"/>
-      <w:bookmarkEnd w:id="3"/>
       <w:r>
         <w:rPr>
           <w:b/>
@@ -376,53 +380,166 @@
       </w:r>
     </w:p>
     <w:p>
+      <w:r>
+        <w:rPr>
+          <w:b/>
+        </w:rPr>
+        <w:t xml:space="preserve">Using patterns in an experiment. </w:t>
+      </w:r>
+      <w:r>
+        <w:t>After patterns have been created, they can be displayed on the G4 arena by incorporating them into an experiment folder and sending the appropriate commands to the display system. This can be achieved in</w:t>
+      </w:r>
+      <w:r>
+        <w:t xml:space="preserve"> multiple ways, such as 1) using the script examples located in </w:t>
+      </w:r>
+      <w:r>
+        <w:t>G4_Display_Tools\G4_Example_Experiment_Scripts</w:t>
+      </w:r>
+      <w:r>
+        <w:t xml:space="preserve">, 2) using the Protocol Designer located in </w:t>
+      </w:r>
+      <w:r>
+        <w:t>G4_Display_Tools\</w:t>
+      </w:r>
+      <w:r>
+        <w:t>G4_Protocol_Designer</w:t>
+      </w:r>
+      <w:r>
+        <w:t xml:space="preserve">, or 3) by using PControl_G4 located in </w:t>
+      </w:r>
+      <w:r>
+        <w:t>G4_Display_Tools\</w:t>
+      </w:r>
+      <w:proofErr w:type="spellStart"/>
+      <w:r>
+        <w:t>PControl_Matlab</w:t>
+      </w:r>
+      <w:proofErr w:type="spellEnd"/>
+      <w:r>
+        <w:t>.</w:t>
+      </w:r>
+    </w:p>
+    <w:p>
+      <w:r>
+        <w:rPr>
+          <w:b/>
+        </w:rPr>
+        <w:t xml:space="preserve">Using patterns </w:t>
+      </w:r>
+      <w:r>
+        <w:rPr>
+          <w:b/>
+        </w:rPr>
+        <w:t>for 2-color LED panels (or any panel with a checkerboard circuit layout)</w:t>
+      </w:r>
+      <w:r>
+        <w:rPr>
+          <w:b/>
+        </w:rPr>
+        <w:t xml:space="preserve">. </w:t>
+      </w:r>
+      <w:r>
+        <w:t>A</w:t>
+      </w:r>
+      <w:r>
+        <w:t xml:space="preserve"> newer version of LED panels was created with LED pixels arranged in a checkerboard circuit, so that 2 colors of LEDs could be placed on a single panel (e.g. for UV/Green LED panels). Displaying a pattern on LED panels of this type requires a rearrangement of the pattern matrix so that it conforms to the new layout. </w:t>
+      </w:r>
+      <w:r>
+        <w:t>When saving a pattern for use on LED panels with a checkerboard layout, set</w:t>
+      </w:r>
+      <w:r>
+        <w:t xml:space="preserve">ting the </w:t>
+      </w:r>
+      <w:r>
+        <w:t>pattern parameter “</w:t>
+      </w:r>
+      <w:proofErr w:type="spellStart"/>
+      <w:r>
+        <w:t>checker_layout</w:t>
+      </w:r>
+      <w:proofErr w:type="spellEnd"/>
+      <w:r>
+        <w:t>” to ‘1’ will use t</w:t>
+      </w:r>
+      <w:r>
+        <w:t>he</w:t>
+      </w:r>
+      <w:r>
+        <w:t xml:space="preserve"> ‘</w:t>
+      </w:r>
+      <w:proofErr w:type="spellStart"/>
+      <w:r>
+        <w:t>checkerboard_pattern</w:t>
+      </w:r>
+      <w:proofErr w:type="spellEnd"/>
+      <w:r>
+        <w:t xml:space="preserve">’ function </w:t>
+      </w:r>
+      <w:r>
+        <w:t>to</w:t>
+      </w:r>
+      <w:r>
+        <w:t xml:space="preserve"> rearrange pattern matrices to fit this checkerboard layout. This function takes 2 pattern matrices (‘Pats’) as inputs, where the 1</w:t>
+      </w:r>
+      <w:r>
+        <w:rPr>
+          <w:vertAlign w:val="superscript"/>
+        </w:rPr>
+        <w:t>st</w:t>
+      </w:r>
+      <w:r>
+        <w:t xml:space="preserve"> pattern matrix is rearranged to be displayed on one half of the checkerboard (e.g. on the green LEDs) and the 2</w:t>
+      </w:r>
+      <w:r>
+        <w:rPr>
+          <w:vertAlign w:val="superscript"/>
+        </w:rPr>
+        <w:t>nd</w:t>
+      </w:r>
+      <w:r>
+        <w:t xml:space="preserve"> is displayed on the other half (e.g. on the UV LEDs). </w:t>
+      </w:r>
+      <w:r>
+        <w:t>To display a single pattern on both halves of the checkerboard, either leave the 2</w:t>
+      </w:r>
+      <w:r>
+        <w:rPr>
+          <w:vertAlign w:val="superscript"/>
+        </w:rPr>
+        <w:t>nd</w:t>
+      </w:r>
+      <w:r>
+        <w:t xml:space="preserve"> input blank or duplicate the 1</w:t>
+      </w:r>
+      <w:r>
+        <w:rPr>
+          <w:vertAlign w:val="superscript"/>
+        </w:rPr>
+        <w:t>st</w:t>
+      </w:r>
+      <w:r>
+        <w:t xml:space="preserve"> pattern for both inputs</w:t>
+      </w:r>
+      <w:r>
+        <w:t xml:space="preserve">, which is the default setting in the Motion_Maker_G4_gui. </w:t>
+      </w:r>
+      <w:r>
+        <w:t>To display a single pattern on only one half of the checkerboard, leave the other input as 0.</w:t>
+      </w:r>
+    </w:p>
+    <w:p>
       <w:pPr>
         <w:rPr>
           <w:b/>
           <w:i/>
         </w:rPr>
       </w:pPr>
-      <w:r>
-        <w:rPr>
-          <w:b/>
-        </w:rPr>
-        <w:t xml:space="preserve">Using patterns in an experiment. </w:t>
-      </w:r>
-      <w:r>
-        <w:t>After patterns have been created, they can be displayed on the G4 arena by incorporating them into an experiment folder and sending the appropriate commands to the display system. This can be achieved in</w:t>
-      </w:r>
-      <w:r>
-        <w:t xml:space="preserve"> multiple ways, such as 1) using the script examples located in </w:t>
-      </w:r>
-      <w:r>
-        <w:t>G4_Display_Tools\G4_Example_Experiment_Scripts</w:t>
-      </w:r>
-      <w:r>
-        <w:t xml:space="preserve">, 2) using the Protocol Designer located in </w:t>
-      </w:r>
-      <w:r>
-        <w:t>G4_Display_Tools\</w:t>
-      </w:r>
-      <w:r>
-        <w:t>G4_Protocol_Designer</w:t>
-      </w:r>
-      <w:r>
-        <w:t xml:space="preserve">, or 3) by using PControl_G4 located in </w:t>
-      </w:r>
-      <w:r>
-        <w:t>G4_Display_Tools\</w:t>
-      </w:r>
-      <w:proofErr w:type="spellStart"/>
-      <w:r>
-        <w:t>PControl_Matlab</w:t>
-      </w:r>
-      <w:proofErr w:type="spellEnd"/>
-      <w:r>
-        <w:t>.</w:t>
-      </w:r>
-    </w:p>
-    <w:bookmarkEnd w:id="5"/>
-    <w:p/>
+    </w:p>
+    <w:p>
+      <w:bookmarkStart w:id="5" w:name="_GoBack"/>
+      <w:bookmarkEnd w:id="4"/>
+      <w:bookmarkEnd w:id="5"/>
+    </w:p>
     <w:p>
       <w:pPr>
         <w:rPr>
@@ -958,6 +1075,7 @@
           <w:b/>
           <w:sz w:val="20"/>
         </w:rPr>
+        <w:lastRenderedPageBreak/>
         <w:t>pattern_fov</w:t>
       </w:r>
       <w:proofErr w:type="spellEnd"/>
@@ -1204,88 +1322,1172 @@
         <w:rPr>
           <w:sz w:val="20"/>
         </w:rPr>
-        <w:t xml:space="preserve"> value sets the intensity of </w:t>
-      </w:r>
-      <w:r>
-        <w:rPr>
+        <w:t xml:space="preserve"> value sets the intensity of the 2</w:t>
+      </w:r>
+      <w:r>
+        <w:rPr>
+          <w:sz w:val="20"/>
+          <w:vertAlign w:val="superscript"/>
+        </w:rPr>
+        <w:t>nd</w:t>
+      </w:r>
+      <w:r>
+        <w:rPr>
+          <w:sz w:val="20"/>
+        </w:rPr>
+        <w:t xml:space="preserve"> bar, receding edge, or</w:t>
+      </w:r>
+      <w:r>
+        <w:rPr>
+          <w:sz w:val="20"/>
+        </w:rPr>
+        <w:t xml:space="preserve"> starfield background. The 3</w:t>
+      </w:r>
+      <w:r>
+        <w:rPr>
+          <w:sz w:val="20"/>
+          <w:vertAlign w:val="superscript"/>
+        </w:rPr>
+        <w:t>rd</w:t>
+      </w:r>
+      <w:r>
+        <w:rPr>
+          <w:sz w:val="20"/>
+        </w:rPr>
+        <w:t xml:space="preserve"> value sets the background level when masks are used (described later). </w:t>
+      </w:r>
+      <w:r>
+        <w:rPr>
+          <w:sz w:val="20"/>
+        </w:rPr>
+        <w:t xml:space="preserve">Valid values are 0-1 for </w:t>
+      </w:r>
+      <w:proofErr w:type="spellStart"/>
+      <w:r>
+        <w:rPr>
+          <w:sz w:val="20"/>
+        </w:rPr>
+        <w:t>gs_val</w:t>
+      </w:r>
+      <w:proofErr w:type="spellEnd"/>
+      <w:r>
+        <w:rPr>
+          <w:sz w:val="20"/>
+        </w:rPr>
+        <w:t xml:space="preserve"> 1 and 0-15 for </w:t>
+      </w:r>
+      <w:proofErr w:type="spellStart"/>
+      <w:r>
+        <w:rPr>
+          <w:sz w:val="20"/>
+        </w:rPr>
+        <w:t>gs_val</w:t>
+      </w:r>
+      <w:proofErr w:type="spellEnd"/>
+      <w:r>
+        <w:rPr>
+          <w:sz w:val="20"/>
+        </w:rPr>
+        <w:t xml:space="preserve"> 4.</w:t>
+      </w:r>
+    </w:p>
+    <w:p>
+      <w:pPr>
+        <w:ind w:left="720" w:hanging="720"/>
+        <w:rPr>
+          <w:sz w:val="20"/>
+        </w:rPr>
+      </w:pPr>
+      <w:proofErr w:type="spellStart"/>
+      <w:r>
+        <w:rPr>
+          <w:b/>
+          <w:sz w:val="20"/>
+        </w:rPr>
+        <w:t>pole_coord</w:t>
+      </w:r>
+      <w:proofErr w:type="spellEnd"/>
+      <w:r>
+        <w:rPr>
+          <w:sz w:val="20"/>
+        </w:rPr>
+        <w:t>: (1x2 array of doubles)</w:t>
+      </w:r>
+      <w:r>
+        <w:rPr>
+          <w:sz w:val="20"/>
+        </w:rPr>
+        <w:t xml:space="preserve"> location of pattern pole [longitude, latitude]</w:t>
+      </w:r>
+      <w:r>
+        <w:rPr>
+          <w:sz w:val="20"/>
+        </w:rPr>
+        <w:t xml:space="preserve"> which defines the location where motion rotates around or translates</w:t>
+      </w:r>
+      <w:r>
+        <w:rPr>
+          <w:sz w:val="20"/>
+        </w:rPr>
+        <w:t>/expands</w:t>
+      </w:r>
+      <w:r>
+        <w:rPr>
+          <w:sz w:val="20"/>
+        </w:rPr>
+        <w:t xml:space="preserve"> from.</w:t>
+      </w:r>
+      <w:r>
+        <w:rPr>
+          <w:sz w:val="20"/>
+        </w:rPr>
+        <w:t xml:space="preserve"> [0,0] coordinates set the pole location to be straight in front of the observer.</w:t>
+      </w:r>
+      <w:r>
+        <w:rPr>
+          <w:sz w:val="20"/>
+        </w:rPr>
+        <w:t xml:space="preserve"> Only applicable </w:t>
+      </w:r>
+      <w:r>
+        <w:rPr>
+          <w:sz w:val="20"/>
+        </w:rPr>
+        <w:t xml:space="preserve">for </w:t>
+      </w:r>
+      <w:r>
+        <w:rPr>
+          <w:sz w:val="20"/>
+        </w:rPr>
+        <w:t xml:space="preserve">full-field </w:t>
+      </w:r>
+      <w:proofErr w:type="spellStart"/>
+      <w:r>
+        <w:rPr>
+          <w:sz w:val="20"/>
+        </w:rPr>
+        <w:t>pattern_fov</w:t>
+      </w:r>
+      <w:proofErr w:type="spellEnd"/>
+      <w:r>
+        <w:rPr>
+          <w:sz w:val="20"/>
+        </w:rPr>
+        <w:t>.</w:t>
+      </w:r>
+    </w:p>
+    <w:p>
+      <w:pPr>
+        <w:ind w:left="720" w:hanging="720"/>
+        <w:rPr>
+          <w:sz w:val="20"/>
+        </w:rPr>
+      </w:pPr>
+      <w:proofErr w:type="spellStart"/>
+      <w:r>
+        <w:rPr>
+          <w:b/>
+          <w:sz w:val="20"/>
+        </w:rPr>
+        <w:t>motion_angle</w:t>
+      </w:r>
+      <w:proofErr w:type="spellEnd"/>
+      <w:r>
+        <w:rPr>
+          <w:sz w:val="20"/>
+        </w:rPr>
+        <w:t>:</w:t>
+      </w:r>
+      <w:r>
+        <w:rPr>
+          <w:sz w:val="20"/>
+        </w:rPr>
+        <w:t xml:space="preserve"> </w:t>
+      </w:r>
+      <w:r>
+        <w:rPr>
+          <w:sz w:val="20"/>
+        </w:rPr>
+        <w:t>(double)</w:t>
+      </w:r>
+      <w:r>
+        <w:rPr>
+          <w:sz w:val="20"/>
+        </w:rPr>
+        <w:t xml:space="preserve"> </w:t>
+      </w:r>
+      <w:r>
+        <w:rPr>
+          <w:sz w:val="20"/>
+        </w:rPr>
+        <w:t xml:space="preserve">angle of direction of motion within </w:t>
+      </w:r>
+      <w:r>
+        <w:rPr>
+          <w:sz w:val="20"/>
+        </w:rPr>
+        <w:t xml:space="preserve">a </w:t>
+      </w:r>
+      <w:r>
+        <w:rPr>
+          <w:sz w:val="20"/>
+        </w:rPr>
+        <w:t xml:space="preserve">local </w:t>
+      </w:r>
+      <w:proofErr w:type="spellStart"/>
+      <w:r>
+        <w:rPr>
+          <w:sz w:val="20"/>
+        </w:rPr>
+        <w:t>pattern_fov</w:t>
+      </w:r>
+      <w:proofErr w:type="spellEnd"/>
+      <w:r>
+        <w:rPr>
+          <w:sz w:val="20"/>
+        </w:rPr>
+        <w:t xml:space="preserve">. </w:t>
+      </w:r>
+      <w:r>
+        <w:rPr>
+          <w:sz w:val="20"/>
+        </w:rPr>
+        <w:t>(</w:t>
+      </w:r>
+      <w:r>
+        <w:rPr>
+          <w:sz w:val="20"/>
+        </w:rPr>
+        <w:t xml:space="preserve">0 </w:t>
+      </w:r>
+      <w:r>
+        <w:rPr>
+          <w:sz w:val="20"/>
+        </w:rPr>
+        <w:t xml:space="preserve">= </w:t>
+      </w:r>
+      <w:r>
+        <w:rPr>
+          <w:sz w:val="20"/>
+        </w:rPr>
+        <w:t>r</w:t>
+      </w:r>
+      <w:r>
+        <w:rPr>
+          <w:sz w:val="20"/>
+        </w:rPr>
+        <w:t xml:space="preserve">ightward motion, positive </w:t>
+      </w:r>
+      <w:r>
+        <w:rPr>
+          <w:sz w:val="20"/>
+        </w:rPr>
+        <w:t xml:space="preserve">angles </w:t>
+      </w:r>
+      <w:r>
+        <w:rPr>
+          <w:sz w:val="20"/>
+        </w:rPr>
+        <w:t>rotate the direction clockwise</w:t>
+      </w:r>
+      <w:r>
+        <w:rPr>
+          <w:sz w:val="20"/>
+        </w:rPr>
+        <w:t>).</w:t>
+      </w:r>
+      <w:r>
+        <w:rPr>
+          <w:sz w:val="20"/>
+        </w:rPr>
+        <w:t xml:space="preserve"> </w:t>
+      </w:r>
+      <w:r>
+        <w:rPr>
+          <w:sz w:val="20"/>
+        </w:rPr>
+        <w:t xml:space="preserve">Only applicable for local </w:t>
+      </w:r>
+      <w:proofErr w:type="spellStart"/>
+      <w:r>
+        <w:rPr>
+          <w:sz w:val="20"/>
+        </w:rPr>
+        <w:t>pattern_</w:t>
+      </w:r>
+      <w:r>
+        <w:rPr>
+          <w:sz w:val="20"/>
+        </w:rPr>
+        <w:t>fov</w:t>
+      </w:r>
+      <w:proofErr w:type="spellEnd"/>
+      <w:r>
+        <w:rPr>
+          <w:sz w:val="20"/>
+        </w:rPr>
+        <w:t>.</w:t>
+      </w:r>
+    </w:p>
+    <w:p>
+      <w:pPr>
+        <w:ind w:left="720" w:hanging="720"/>
+        <w:rPr>
+          <w:sz w:val="20"/>
+        </w:rPr>
+      </w:pPr>
+      <w:proofErr w:type="spellStart"/>
+      <w:r>
+        <w:rPr>
+          <w:b/>
+          <w:sz w:val="20"/>
+        </w:rPr>
+        <w:t>spat_freq</w:t>
+      </w:r>
+      <w:proofErr w:type="spellEnd"/>
+      <w:r>
+        <w:rPr>
+          <w:sz w:val="20"/>
+        </w:rPr>
+        <w:t>: (double)</w:t>
+      </w:r>
+      <w:r>
+        <w:rPr>
+          <w:sz w:val="20"/>
+        </w:rPr>
+        <w:t xml:space="preserve"> </w:t>
+      </w:r>
+      <w:r>
+        <w:rPr>
+          <w:sz w:val="20"/>
+        </w:rPr>
+        <w:t xml:space="preserve">angular wavelength of </w:t>
+      </w:r>
+      <w:r>
+        <w:rPr>
+          <w:sz w:val="20"/>
+        </w:rPr>
+        <w:t xml:space="preserve">a </w:t>
+      </w:r>
+      <w:r>
+        <w:rPr>
+          <w:sz w:val="20"/>
+        </w:rPr>
+        <w:t xml:space="preserve">grating pattern. Only applicable </w:t>
+      </w:r>
+      <w:r>
+        <w:rPr>
+          <w:sz w:val="20"/>
+        </w:rPr>
+        <w:t>for gratings and edge</w:t>
+      </w:r>
+      <w:r>
+        <w:rPr>
+          <w:sz w:val="20"/>
+        </w:rPr>
+        <w:t>s.</w:t>
+      </w:r>
+    </w:p>
+    <w:p>
+      <w:pPr>
+        <w:ind w:left="720" w:hanging="720"/>
+        <w:rPr>
+          <w:sz w:val="20"/>
+        </w:rPr>
+      </w:pPr>
+      <w:proofErr w:type="spellStart"/>
+      <w:r>
+        <w:rPr>
+          <w:b/>
+          <w:sz w:val="20"/>
+        </w:rPr>
+        <w:t>step_size</w:t>
+      </w:r>
+      <w:proofErr w:type="spellEnd"/>
+      <w:r>
+        <w:rPr>
+          <w:sz w:val="20"/>
+        </w:rPr>
+        <w:t>: (double)</w:t>
+      </w:r>
+      <w:r>
+        <w:rPr>
+          <w:sz w:val="20"/>
+        </w:rPr>
+        <w:t xml:space="preserve"> amount of motion per frame</w:t>
+      </w:r>
+      <w:r>
+        <w:rPr>
+          <w:sz w:val="20"/>
+        </w:rPr>
+        <w:t xml:space="preserve"> of the pattern</w:t>
+      </w:r>
+      <w:r>
+        <w:rPr>
+          <w:sz w:val="20"/>
+        </w:rPr>
+        <w:t xml:space="preserve">. By default, </w:t>
+      </w:r>
+      <w:proofErr w:type="spellStart"/>
+      <w:r>
+        <w:rPr>
+          <w:sz w:val="20"/>
+        </w:rPr>
+        <w:t>step_size</w:t>
+      </w:r>
+      <w:proofErr w:type="spellEnd"/>
+      <w:r>
+        <w:rPr>
+          <w:sz w:val="20"/>
+        </w:rPr>
+        <w:t xml:space="preserve"> is set to angular distance between pixels so that each frame will move the pattern by one pixel.</w:t>
+      </w:r>
+    </w:p>
+    <w:p>
+      <w:pPr>
+        <w:ind w:left="720" w:hanging="720"/>
+        <w:rPr>
+          <w:sz w:val="20"/>
+        </w:rPr>
+      </w:pPr>
+      <w:proofErr w:type="spellStart"/>
+      <w:r>
+        <w:rPr>
+          <w:b/>
+          <w:sz w:val="20"/>
+        </w:rPr>
+        <w:t>duty_cycle</w:t>
+      </w:r>
+      <w:proofErr w:type="spellEnd"/>
+      <w:r>
+        <w:rPr>
+          <w:sz w:val="20"/>
+        </w:rPr>
+        <w:t>: (double)</w:t>
+      </w:r>
+      <w:r>
+        <w:rPr>
+          <w:sz w:val="20"/>
+        </w:rPr>
+        <w:t xml:space="preserve"> </w:t>
+      </w:r>
+      <w:r>
+        <w:rPr>
+          <w:sz w:val="20"/>
+        </w:rPr>
+        <w:t xml:space="preserve">Amount </w:t>
+      </w:r>
+      <w:r>
+        <w:rPr>
+          <w:sz w:val="20"/>
+        </w:rPr>
+        <w:t xml:space="preserve">of </w:t>
+      </w:r>
+      <w:r>
+        <w:rPr>
+          <w:sz w:val="20"/>
+        </w:rPr>
+        <w:t>the grating pattern (in percent)</w:t>
+      </w:r>
+      <w:r>
+        <w:rPr>
+          <w:sz w:val="20"/>
+        </w:rPr>
+        <w:t xml:space="preserve"> taken up by</w:t>
+      </w:r>
+      <w:r>
+        <w:rPr>
+          <w:sz w:val="20"/>
+        </w:rPr>
+        <w:t xml:space="preserve"> the</w:t>
+      </w:r>
+      <w:r>
+        <w:rPr>
+          <w:sz w:val="20"/>
+        </w:rPr>
+        <w:t xml:space="preserve"> first bar</w:t>
+      </w:r>
+      <w:r>
+        <w:rPr>
+          <w:sz w:val="20"/>
+        </w:rPr>
+        <w:t xml:space="preserve">. Only applicable for </w:t>
+      </w:r>
+      <w:r>
+        <w:rPr>
+          <w:sz w:val="20"/>
+        </w:rPr>
+        <w:t>square gratings</w:t>
+      </w:r>
+      <w:r>
+        <w:rPr>
+          <w:sz w:val="20"/>
+        </w:rPr>
+        <w:t>.</w:t>
+      </w:r>
+    </w:p>
+    <w:p>
+      <w:pPr>
+        <w:ind w:left="720" w:hanging="720"/>
+        <w:rPr>
+          <w:sz w:val="20"/>
+        </w:rPr>
+      </w:pPr>
+      <w:proofErr w:type="spellStart"/>
+      <w:r>
+        <w:rPr>
+          <w:b/>
+          <w:sz w:val="20"/>
+        </w:rPr>
+        <w:t>sa_mask</w:t>
+      </w:r>
+      <w:proofErr w:type="spellEnd"/>
+      <w:r>
+        <w:rPr>
+          <w:sz w:val="20"/>
+        </w:rPr>
+        <w:t>:</w:t>
+      </w:r>
+      <w:r>
+        <w:rPr>
+          <w:sz w:val="20"/>
+        </w:rPr>
+        <w:t xml:space="preserve"> </w:t>
+      </w:r>
+      <w:r>
+        <w:rPr>
+          <w:sz w:val="20"/>
+        </w:rPr>
+        <w:t>(1x4 array of doubles)</w:t>
+      </w:r>
+      <w:r>
+        <w:rPr>
+          <w:sz w:val="20"/>
+        </w:rPr>
+        <w:t xml:space="preserve"> sets the location and size</w:t>
+      </w:r>
+      <w:r>
+        <w:rPr>
+          <w:sz w:val="20"/>
+        </w:rPr>
+        <w:t xml:space="preserve"> of solid angle mask</w:t>
+      </w:r>
+      <w:r>
+        <w:rPr>
+          <w:sz w:val="20"/>
+        </w:rPr>
+        <w:t>, so that parts of the pattern that lies outside (or inside) the mask is set to the mask level (the 3</w:t>
+      </w:r>
+      <w:r>
+        <w:rPr>
+          <w:sz w:val="20"/>
+          <w:vertAlign w:val="superscript"/>
+        </w:rPr>
+        <w:t>rd</w:t>
+      </w:r>
+      <w:r>
+        <w:rPr>
+          <w:sz w:val="20"/>
+        </w:rPr>
+        <w:t xml:space="preserve"> value in ‘levels’). The first two values are </w:t>
+      </w:r>
+      <w:r>
+        <w:rPr>
+          <w:sz w:val="20"/>
+        </w:rPr>
+        <w:t>longitude</w:t>
+      </w:r>
+      <w:r>
+        <w:rPr>
+          <w:sz w:val="20"/>
+        </w:rPr>
+        <w:t xml:space="preserve"> and latitude coordinates in radians, which sets the center location of the mask.</w:t>
+      </w:r>
+      <w:r>
+        <w:rPr>
+          <w:sz w:val="20"/>
+        </w:rPr>
+        <w:t xml:space="preserve"> </w:t>
+      </w:r>
+      <w:r>
+        <w:rPr>
+          <w:sz w:val="20"/>
+        </w:rPr>
+        <w:t>The 3</w:t>
+      </w:r>
+      <w:r>
+        <w:rPr>
+          <w:sz w:val="20"/>
+          <w:vertAlign w:val="superscript"/>
+        </w:rPr>
+        <w:t>rd</w:t>
+      </w:r>
+      <w:r>
+        <w:rPr>
+          <w:sz w:val="20"/>
+        </w:rPr>
+        <w:t xml:space="preserve"> value is the size of the solid angle (i.e. its ‘radius’), in radians. The 4</w:t>
+      </w:r>
+      <w:r>
+        <w:rPr>
+          <w:sz w:val="20"/>
+          <w:vertAlign w:val="superscript"/>
+        </w:rPr>
+        <w:t>th</w:t>
+      </w:r>
+      <w:r>
+        <w:rPr>
+          <w:sz w:val="20"/>
+        </w:rPr>
+        <w:t xml:space="preserve"> value is a logical that sets whether the outside or the inside of the solid angle is what gets masked (0 = outside, 1 = inside).</w:t>
+      </w:r>
+    </w:p>
+    <w:p>
+      <w:pPr>
+        <w:ind w:left="720" w:hanging="720"/>
+        <w:rPr>
+          <w:sz w:val="20"/>
+        </w:rPr>
+      </w:pPr>
+      <w:proofErr w:type="spellStart"/>
+      <w:r>
+        <w:rPr>
+          <w:b/>
+          <w:sz w:val="20"/>
+        </w:rPr>
+        <w:t>long_lat_mask</w:t>
+      </w:r>
+      <w:proofErr w:type="spellEnd"/>
+      <w:r>
+        <w:rPr>
+          <w:sz w:val="20"/>
+        </w:rPr>
+        <w:t>:</w:t>
+      </w:r>
+      <w:r>
+        <w:rPr>
+          <w:sz w:val="20"/>
+        </w:rPr>
+        <w:t xml:space="preserve"> </w:t>
+      </w:r>
+      <w:r>
+        <w:rPr>
+          <w:sz w:val="20"/>
+        </w:rPr>
+        <w:t>(1x</w:t>
+      </w:r>
+      <w:r>
+        <w:rPr>
+          <w:sz w:val="20"/>
+        </w:rPr>
+        <w:t>5</w:t>
+      </w:r>
+      <w:r>
+        <w:rPr>
+          <w:sz w:val="20"/>
+        </w:rPr>
+        <w:t xml:space="preserve"> array of doubles) </w:t>
+      </w:r>
+      <w:proofErr w:type="gramStart"/>
+      <w:r>
+        <w:rPr>
+          <w:sz w:val="20"/>
+        </w:rPr>
+        <w:t>similar to</w:t>
+      </w:r>
+      <w:proofErr w:type="gramEnd"/>
+      <w:r>
+        <w:rPr>
+          <w:sz w:val="20"/>
+        </w:rPr>
+        <w:t xml:space="preserve"> the solid angle mask, this parameter creates a pattern mask, with mask boundaries created by latitude and longitude lines. The 1</w:t>
+      </w:r>
+      <w:r>
+        <w:rPr>
+          <w:sz w:val="20"/>
+          <w:vertAlign w:val="superscript"/>
+        </w:rPr>
+        <w:t>st</w:t>
+      </w:r>
+      <w:r>
+        <w:rPr>
+          <w:sz w:val="20"/>
+        </w:rPr>
+        <w:t xml:space="preserve"> </w:t>
+      </w:r>
+      <w:r>
+        <w:rPr>
+          <w:sz w:val="20"/>
+        </w:rPr>
+        <w:t>and 2</w:t>
+      </w:r>
+      <w:r>
+        <w:rPr>
+          <w:sz w:val="20"/>
+          <w:vertAlign w:val="superscript"/>
+        </w:rPr>
+        <w:t>nd</w:t>
+      </w:r>
+      <w:r>
+        <w:rPr>
+          <w:sz w:val="20"/>
+        </w:rPr>
+        <w:t xml:space="preserve"> value</w:t>
+      </w:r>
+      <w:r>
+        <w:rPr>
+          <w:sz w:val="20"/>
+        </w:rPr>
+        <w:t>s</w:t>
+      </w:r>
+      <w:r>
+        <w:rPr>
+          <w:sz w:val="20"/>
+        </w:rPr>
+        <w:t xml:space="preserve"> set the lower and upper longitude lines</w:t>
+      </w:r>
+      <w:r>
+        <w:rPr>
+          <w:sz w:val="20"/>
+        </w:rPr>
+        <w:t xml:space="preserve"> for the mask, and the 3</w:t>
+      </w:r>
+      <w:r>
+        <w:rPr>
+          <w:sz w:val="20"/>
+          <w:vertAlign w:val="superscript"/>
+        </w:rPr>
+        <w:t>rd</w:t>
+      </w:r>
+      <w:r>
+        <w:rPr>
+          <w:sz w:val="20"/>
+        </w:rPr>
+        <w:t xml:space="preserve"> and 4</w:t>
+      </w:r>
+      <w:r>
+        <w:rPr>
+          <w:sz w:val="20"/>
+          <w:vertAlign w:val="superscript"/>
+        </w:rPr>
+        <w:t>th</w:t>
+      </w:r>
+      <w:r>
+        <w:rPr>
+          <w:sz w:val="20"/>
+        </w:rPr>
+        <w:t xml:space="preserve"> values set the lower and upper latitude lines. The 5</w:t>
+      </w:r>
+      <w:r>
+        <w:rPr>
+          <w:sz w:val="20"/>
+          <w:vertAlign w:val="superscript"/>
+        </w:rPr>
+        <w:t>th</w:t>
+      </w:r>
+      <w:r>
+        <w:rPr>
+          <w:sz w:val="20"/>
+        </w:rPr>
+        <w:t xml:space="preserve"> value is a logical that sets whether the outside or the inside of the region marked off by the latitude/longitude lines is what gets masked (0 = outside, 1 = inside).</w:t>
+      </w:r>
+    </w:p>
+    <w:p>
+      <w:pPr>
+        <w:ind w:left="720" w:hanging="720"/>
+        <w:rPr>
+          <w:sz w:val="20"/>
+        </w:rPr>
+      </w:pPr>
+      <w:proofErr w:type="spellStart"/>
+      <w:r>
+        <w:rPr>
+          <w:b/>
+          <w:sz w:val="20"/>
+        </w:rPr>
+        <w:t>aa_samples</w:t>
+      </w:r>
+      <w:proofErr w:type="spellEnd"/>
+      <w:r>
+        <w:rPr>
+          <w:sz w:val="20"/>
+        </w:rPr>
+        <w:t>:</w:t>
+      </w:r>
+      <w:r>
+        <w:rPr>
+          <w:sz w:val="20"/>
+        </w:rPr>
+        <w:t xml:space="preserve"> </w:t>
+      </w:r>
+      <w:r>
+        <w:rPr>
+          <w:sz w:val="20"/>
+        </w:rPr>
+        <w:t xml:space="preserve">(integer) </w:t>
+      </w:r>
+      <w:r>
+        <w:rPr>
+          <w:sz w:val="20"/>
+        </w:rPr>
+        <w:t xml:space="preserve"># </w:t>
+      </w:r>
+      <w:r>
+        <w:rPr>
+          <w:sz w:val="20"/>
+        </w:rPr>
+        <w:t xml:space="preserve">of samples taken </w:t>
+      </w:r>
+      <w:r>
+        <w:rPr>
+          <w:sz w:val="20"/>
+        </w:rPr>
+        <w:t xml:space="preserve">within a pixel’s “circular field of view” </w:t>
+      </w:r>
+      <w:r>
+        <w:rPr>
+          <w:sz w:val="20"/>
+        </w:rPr>
+        <w:t>to calculate the brightness of each pixel</w:t>
+      </w:r>
+      <w:r>
+        <w:rPr>
+          <w:sz w:val="20"/>
+        </w:rPr>
+        <w:t xml:space="preserve">; used for anti-aliasing when lines are only partially overlapping with a pixel’s field of view. Values of </w:t>
+      </w:r>
+      <w:r>
+        <w:rPr>
+          <w:sz w:val="20"/>
+        </w:rPr>
+        <w:t>1</w:t>
+      </w:r>
+      <w:r>
+        <w:rPr>
+          <w:sz w:val="20"/>
+        </w:rPr>
+        <w:t xml:space="preserve"> (for no anti-aliasing)</w:t>
+      </w:r>
+      <w:r>
+        <w:rPr>
+          <w:sz w:val="20"/>
+        </w:rPr>
+        <w:t xml:space="preserve"> or 15 </w:t>
+      </w:r>
+      <w:r>
+        <w:rPr>
+          <w:sz w:val="20"/>
+        </w:rPr>
+        <w:t>(to take advantage of 4-bit anti-aliasing) are suggested.</w:t>
+      </w:r>
+    </w:p>
+    <w:p>
+      <w:pPr>
+        <w:ind w:left="720" w:hanging="720"/>
+        <w:rPr>
+          <w:sz w:val="20"/>
+        </w:rPr>
+      </w:pPr>
+      <w:proofErr w:type="spellStart"/>
+      <w:r>
+        <w:rPr>
+          <w:b/>
+          <w:sz w:val="20"/>
+        </w:rPr>
+        <w:t>aa_poles</w:t>
+      </w:r>
+      <w:proofErr w:type="spellEnd"/>
+      <w:r>
+        <w:rPr>
+          <w:sz w:val="20"/>
+        </w:rPr>
+        <w:t>:</w:t>
+      </w:r>
+      <w:r>
+        <w:rPr>
+          <w:sz w:val="20"/>
+        </w:rPr>
+        <w:t xml:space="preserve"> </w:t>
+      </w:r>
+      <w:r>
+        <w:rPr>
+          <w:sz w:val="20"/>
+        </w:rPr>
+        <w:t>(logical)</w:t>
+      </w:r>
+      <w:r>
+        <w:rPr>
+          <w:sz w:val="20"/>
+        </w:rPr>
+        <w:t xml:space="preserve"> Sets whether</w:t>
+      </w:r>
+      <w:r>
+        <w:rPr>
+          <w:sz w:val="20"/>
+        </w:rPr>
+        <w:t xml:space="preserve"> the poles of rotation/translation grating/edge stimuli </w:t>
+      </w:r>
+      <w:r>
+        <w:rPr>
+          <w:sz w:val="20"/>
+        </w:rPr>
+        <w:t xml:space="preserve">will be anti-aliased </w:t>
+      </w:r>
+      <w:r>
+        <w:rPr>
+          <w:sz w:val="20"/>
+        </w:rPr>
+        <w:t>by matching the</w:t>
+      </w:r>
+      <w:r>
+        <w:rPr>
+          <w:sz w:val="20"/>
+        </w:rPr>
+        <w:t>ir brightness values</w:t>
+      </w:r>
+      <w:r>
+        <w:rPr>
+          <w:sz w:val="20"/>
+        </w:rPr>
+        <w:t xml:space="preserve"> to the duty cycle</w:t>
+      </w:r>
+      <w:r>
+        <w:rPr>
+          <w:sz w:val="20"/>
+        </w:rPr>
+        <w:t xml:space="preserve"> of the grating. Otherwise, the brightness levels at pattern poles will be </w:t>
+      </w:r>
+      <w:r>
+        <w:rPr>
+          <w:sz w:val="20"/>
+        </w:rPr>
+        <w:t>erratic</w:t>
+      </w:r>
+      <w:r>
+        <w:rPr>
+          <w:sz w:val="20"/>
+        </w:rPr>
+        <w:t xml:space="preserve"> based on the (0 = </w:t>
+      </w:r>
+      <w:r>
+        <w:rPr>
+          <w:sz w:val="20"/>
+        </w:rPr>
+        <w:t>leave poles as is, 1 = add anti-aliasing to poles).</w:t>
+      </w:r>
+    </w:p>
+    <w:p>
+      <w:pPr>
+        <w:ind w:left="720" w:hanging="720"/>
+        <w:rPr>
+          <w:sz w:val="20"/>
+        </w:rPr>
+      </w:pPr>
+      <w:proofErr w:type="spellStart"/>
+      <w:r>
+        <w:rPr>
+          <w:b/>
           <w:sz w:val="20"/>
         </w:rPr>
         <w:lastRenderedPageBreak/>
-        <w:t>the 2</w:t>
+        <w:t>back_frame</w:t>
+      </w:r>
+      <w:proofErr w:type="spellEnd"/>
+      <w:r>
+        <w:rPr>
+          <w:sz w:val="20"/>
+        </w:rPr>
+        <w:t>:</w:t>
+      </w:r>
+      <w:r>
+        <w:rPr>
+          <w:sz w:val="20"/>
+        </w:rPr>
+        <w:t xml:space="preserve"> </w:t>
+      </w:r>
+      <w:r>
+        <w:rPr>
+          <w:sz w:val="20"/>
+        </w:rPr>
+        <w:t>(logical)</w:t>
+      </w:r>
+      <w:r>
+        <w:rPr>
+          <w:sz w:val="20"/>
+        </w:rPr>
+        <w:t xml:space="preserve"> </w:t>
+      </w:r>
+      <w:r>
+        <w:rPr>
+          <w:sz w:val="20"/>
+        </w:rPr>
+        <w:t>adds a frame</w:t>
+      </w:r>
+      <w:r>
+        <w:rPr>
+          <w:sz w:val="20"/>
+        </w:rPr>
+        <w:t xml:space="preserve"> to the beginning of the pattern</w:t>
+      </w:r>
+      <w:r>
+        <w:rPr>
+          <w:sz w:val="20"/>
+        </w:rPr>
+        <w:t xml:space="preserve"> (</w:t>
+      </w:r>
+      <w:r>
+        <w:rPr>
+          <w:sz w:val="20"/>
+        </w:rPr>
+        <w:t xml:space="preserve">new </w:t>
+      </w:r>
+      <w:r>
+        <w:rPr>
+          <w:sz w:val="20"/>
+        </w:rPr>
+        <w:t xml:space="preserve">frame 1) </w:t>
+      </w:r>
+      <w:r>
+        <w:rPr>
+          <w:sz w:val="20"/>
+        </w:rPr>
+        <w:t xml:space="preserve">with a uniform brightness set at the </w:t>
+      </w:r>
+      <w:r>
+        <w:rPr>
+          <w:sz w:val="20"/>
+        </w:rPr>
+        <w:t>background</w:t>
+      </w:r>
+      <w:r>
+        <w:rPr>
+          <w:sz w:val="20"/>
+        </w:rPr>
+        <w:t>/mask</w:t>
+      </w:r>
+      <w:r>
+        <w:rPr>
+          <w:sz w:val="20"/>
+        </w:rPr>
+        <w:t xml:space="preserve"> level</w:t>
+      </w:r>
+      <w:r>
+        <w:rPr>
+          <w:sz w:val="20"/>
+        </w:rPr>
+        <w:t xml:space="preserve"> (3</w:t>
       </w:r>
       <w:r>
         <w:rPr>
           <w:sz w:val="20"/>
           <w:vertAlign w:val="superscript"/>
         </w:rPr>
-        <w:t>nd</w:t>
-      </w:r>
-      <w:r>
-        <w:rPr>
-          <w:sz w:val="20"/>
-        </w:rPr>
-        <w:t xml:space="preserve"> bar, receding edge, or</w:t>
-      </w:r>
-      <w:r>
-        <w:rPr>
-          <w:sz w:val="20"/>
-        </w:rPr>
-        <w:t xml:space="preserve"> starfield background. The 3</w:t>
-      </w:r>
-      <w:r>
-        <w:rPr>
-          <w:sz w:val="20"/>
-          <w:vertAlign w:val="superscript"/>
-        </w:rPr>
         <w:t>rd</w:t>
       </w:r>
       <w:r>
         <w:rPr>
           <w:sz w:val="20"/>
         </w:rPr>
-        <w:t xml:space="preserve"> value sets the background level when masks are used (described later). </w:t>
-      </w:r>
-      <w:r>
-        <w:rPr>
-          <w:sz w:val="20"/>
-        </w:rPr>
-        <w:t xml:space="preserve">Valid values are 0-1 for </w:t>
-      </w:r>
+        <w:t xml:space="preserve"> value in ‘levels’). (0 = no background frame, 1 = add background frame)</w:t>
+      </w:r>
+    </w:p>
+    <w:p>
+      <w:pPr>
+        <w:ind w:left="720" w:hanging="720"/>
+        <w:rPr>
+          <w:sz w:val="20"/>
+        </w:rPr>
+      </w:pPr>
       <w:proofErr w:type="spellStart"/>
       <w:r>
         <w:rPr>
-          <w:sz w:val="20"/>
-        </w:rPr>
-        <w:t>gs_val</w:t>
+          <w:b/>
+          <w:sz w:val="20"/>
+        </w:rPr>
+        <w:t>flip_right</w:t>
       </w:r>
       <w:proofErr w:type="spellEnd"/>
       <w:r>
         <w:rPr>
           <w:sz w:val="20"/>
         </w:rPr>
-        <w:t xml:space="preserve"> 1 and 0-15 for </w:t>
-      </w:r>
+        <w:t>:</w:t>
+      </w:r>
+      <w:r>
+        <w:rPr>
+          <w:sz w:val="20"/>
+        </w:rPr>
+        <w:t xml:space="preserve"> </w:t>
+      </w:r>
+      <w:r>
+        <w:rPr>
+          <w:sz w:val="20"/>
+        </w:rPr>
+        <w:t xml:space="preserve">(logical) </w:t>
+      </w:r>
+      <w:r>
+        <w:rPr>
+          <w:sz w:val="20"/>
+        </w:rPr>
+        <w:t>left-right flips the right half of the pattern</w:t>
+      </w:r>
+      <w:r>
+        <w:rPr>
+          <w:sz w:val="20"/>
+        </w:rPr>
+        <w:t xml:space="preserve"> (0 = don’t flip, 1 = flip right half).</w:t>
+      </w:r>
+    </w:p>
+    <w:p>
+      <w:pPr>
+        <w:ind w:left="720" w:hanging="720"/>
+        <w:rPr>
+          <w:sz w:val="20"/>
+        </w:rPr>
+      </w:pPr>
       <w:proofErr w:type="spellStart"/>
       <w:r>
         <w:rPr>
-          <w:sz w:val="20"/>
-        </w:rPr>
-        <w:t>gs_val</w:t>
+          <w:b/>
+          <w:sz w:val="20"/>
+        </w:rPr>
+        <w:t>phase_shift</w:t>
       </w:r>
       <w:proofErr w:type="spellEnd"/>
       <w:r>
         <w:rPr>
           <w:sz w:val="20"/>
         </w:rPr>
-        <w:t xml:space="preserve"> 4.</w:t>
+        <w:t>: (integer)</w:t>
+      </w:r>
+      <w:r>
+        <w:rPr>
+          <w:sz w:val="20"/>
+        </w:rPr>
+        <w:t xml:space="preserve"> </w:t>
+      </w:r>
+      <w:r>
+        <w:rPr>
+          <w:sz w:val="20"/>
+        </w:rPr>
+        <w:t>s</w:t>
+      </w:r>
+      <w:r>
+        <w:rPr>
+          <w:sz w:val="20"/>
+        </w:rPr>
+        <w:t>hifts the starting frame of pattern</w:t>
+      </w:r>
+      <w:r>
+        <w:rPr>
+          <w:sz w:val="20"/>
+        </w:rPr>
+        <w:t xml:space="preserve"> by the input number of frames.</w:t>
       </w:r>
     </w:p>
     <w:p>
       <w:pPr>
         <w:ind w:left="720" w:hanging="720"/>
-        <w:rPr>
-          <w:sz w:val="20"/>
-        </w:rPr>
       </w:pPr>
       <w:proofErr w:type="spellStart"/>
       <w:r>
@@ -1293,1081 +2495,48 @@
           <w:b/>
           <w:sz w:val="20"/>
         </w:rPr>
-        <w:t>pole_coord</w:t>
+        <w:t>checker_layout</w:t>
       </w:r>
       <w:proofErr w:type="spellEnd"/>
       <w:r>
-        <w:rPr>
-          <w:sz w:val="20"/>
-        </w:rPr>
-        <w:t>: (1x2 array of doubles)</w:t>
-      </w:r>
-      <w:r>
-        <w:rPr>
-          <w:sz w:val="20"/>
-        </w:rPr>
-        <w:t xml:space="preserve"> location of pattern pole [longitude, latitude]</w:t>
-      </w:r>
-      <w:r>
-        <w:rPr>
-          <w:sz w:val="20"/>
-        </w:rPr>
-        <w:t xml:space="preserve"> which defines the location where motion rotates around or translates</w:t>
-      </w:r>
-      <w:r>
-        <w:rPr>
-          <w:sz w:val="20"/>
-        </w:rPr>
-        <w:t>/expands</w:t>
-      </w:r>
-      <w:r>
-        <w:rPr>
-          <w:sz w:val="20"/>
-        </w:rPr>
-        <w:t xml:space="preserve"> from.</w:t>
-      </w:r>
-      <w:r>
-        <w:rPr>
-          <w:sz w:val="20"/>
-        </w:rPr>
-        <w:t xml:space="preserve"> [0,0] coordinates set the pole location to be straight in front of the observer.</w:t>
-      </w:r>
-      <w:r>
-        <w:rPr>
-          <w:sz w:val="20"/>
-        </w:rPr>
-        <w:t xml:space="preserve"> Only applicable </w:t>
-      </w:r>
-      <w:r>
-        <w:rPr>
-          <w:sz w:val="20"/>
-        </w:rPr>
-        <w:t xml:space="preserve">for </w:t>
-      </w:r>
-      <w:r>
-        <w:rPr>
-          <w:sz w:val="20"/>
-        </w:rPr>
-        <w:t xml:space="preserve">full-field </w:t>
+        <w:t>:</w:t>
+      </w:r>
+      <w:r>
+        <w:t xml:space="preserve"> </w:t>
+      </w:r>
+      <w:r>
+        <w:rPr>
+          <w:sz w:val="20"/>
+        </w:rPr>
+        <w:t>(logical</w:t>
+      </w:r>
+      <w:r>
+        <w:rPr>
+          <w:sz w:val="20"/>
+        </w:rPr>
+        <w:t>) notes whether the pattern matrix is arranged for LED panels with a checkerboard circuit layout (e.g. for 2-color LED panels) or not (0 = normal layout, 1 = checkerboard layout).</w:t>
+      </w:r>
+      <w:r>
+        <w:rPr>
+          <w:sz w:val="20"/>
+        </w:rPr>
+        <w:t xml:space="preserve"> Affects how the </w:t>
       </w:r>
       <w:proofErr w:type="spellStart"/>
-      <w:r>
-        <w:rPr>
-          <w:sz w:val="20"/>
-        </w:rPr>
-        <w:t>pattern_fov</w:t>
+      <w:proofErr w:type="gramStart"/>
+      <w:r>
+        <w:rPr>
+          <w:sz w:val="20"/>
+        </w:rPr>
+        <w:t>pattern.Pats</w:t>
       </w:r>
       <w:proofErr w:type="spellEnd"/>
-      <w:r>
-        <w:rPr>
-          <w:sz w:val="20"/>
-        </w:rPr>
-        <w:t>.</w:t>
-      </w:r>
-    </w:p>
-    <w:p>
-      <w:pPr>
-        <w:ind w:left="720" w:hanging="720"/>
-        <w:rPr>
-          <w:sz w:val="20"/>
-        </w:rPr>
-      </w:pPr>
-      <w:proofErr w:type="spellStart"/>
-      <w:r>
-        <w:rPr>
-          <w:b/>
-          <w:sz w:val="20"/>
-        </w:rPr>
-        <w:t>motion_angle</w:t>
-      </w:r>
-      <w:proofErr w:type="spellEnd"/>
-      <w:r>
-        <w:rPr>
-          <w:sz w:val="20"/>
-        </w:rPr>
-        <w:t>:</w:t>
-      </w:r>
-      <w:r>
-        <w:rPr>
-          <w:sz w:val="20"/>
-        </w:rPr>
-        <w:t xml:space="preserve"> </w:t>
-      </w:r>
-      <w:r>
-        <w:rPr>
-          <w:sz w:val="20"/>
-        </w:rPr>
-        <w:t>(double)</w:t>
-      </w:r>
-      <w:r>
-        <w:rPr>
-          <w:sz w:val="20"/>
-        </w:rPr>
-        <w:t xml:space="preserve"> </w:t>
-      </w:r>
-      <w:r>
-        <w:rPr>
-          <w:sz w:val="20"/>
-        </w:rPr>
-        <w:t xml:space="preserve">angle of direction of motion within </w:t>
-      </w:r>
-      <w:r>
-        <w:rPr>
-          <w:sz w:val="20"/>
-        </w:rPr>
-        <w:t xml:space="preserve">a </w:t>
-      </w:r>
-      <w:r>
-        <w:rPr>
-          <w:sz w:val="20"/>
-        </w:rPr>
-        <w:t xml:space="preserve">local </w:t>
-      </w:r>
-      <w:proofErr w:type="spellStart"/>
-      <w:r>
-        <w:rPr>
-          <w:sz w:val="20"/>
-        </w:rPr>
-        <w:t>pattern_fov</w:t>
-      </w:r>
-      <w:proofErr w:type="spellEnd"/>
-      <w:r>
-        <w:rPr>
-          <w:sz w:val="20"/>
-        </w:rPr>
-        <w:t xml:space="preserve">. </w:t>
-      </w:r>
-      <w:r>
-        <w:rPr>
-          <w:sz w:val="20"/>
-        </w:rPr>
-        <w:t>(</w:t>
-      </w:r>
-      <w:r>
-        <w:rPr>
-          <w:sz w:val="20"/>
-        </w:rPr>
-        <w:t xml:space="preserve">0 </w:t>
-      </w:r>
-      <w:r>
-        <w:rPr>
-          <w:sz w:val="20"/>
-        </w:rPr>
-        <w:t xml:space="preserve">= </w:t>
-      </w:r>
-      <w:r>
-        <w:rPr>
-          <w:sz w:val="20"/>
-        </w:rPr>
-        <w:t>r</w:t>
-      </w:r>
-      <w:r>
-        <w:rPr>
-          <w:sz w:val="20"/>
-        </w:rPr>
-        <w:t xml:space="preserve">ightward motion, positive </w:t>
-      </w:r>
-      <w:r>
-        <w:rPr>
-          <w:sz w:val="20"/>
-        </w:rPr>
-        <w:t xml:space="preserve">angles </w:t>
-      </w:r>
-      <w:r>
-        <w:rPr>
-          <w:sz w:val="20"/>
-        </w:rPr>
-        <w:t>rotate the direction clockwise</w:t>
-      </w:r>
-      <w:r>
-        <w:rPr>
-          <w:sz w:val="20"/>
-        </w:rPr>
-        <w:t>).</w:t>
-      </w:r>
-      <w:r>
-        <w:rPr>
-          <w:sz w:val="20"/>
-        </w:rPr>
-        <w:t xml:space="preserve"> </w:t>
-      </w:r>
-      <w:r>
-        <w:rPr>
-          <w:sz w:val="20"/>
-        </w:rPr>
-        <w:t xml:space="preserve">Only applicable for local </w:t>
-      </w:r>
-      <w:proofErr w:type="spellStart"/>
-      <w:r>
-        <w:rPr>
-          <w:sz w:val="20"/>
-        </w:rPr>
-        <w:t>pattern_</w:t>
-      </w:r>
-      <w:r>
-        <w:rPr>
-          <w:sz w:val="20"/>
-        </w:rPr>
-        <w:t>fov</w:t>
-      </w:r>
-      <w:proofErr w:type="spellEnd"/>
-      <w:r>
-        <w:rPr>
-          <w:sz w:val="20"/>
-        </w:rPr>
-        <w:t>.</w:t>
-      </w:r>
-    </w:p>
-    <w:p>
-      <w:pPr>
-        <w:ind w:left="720" w:hanging="720"/>
-        <w:rPr>
-          <w:sz w:val="20"/>
-        </w:rPr>
-      </w:pPr>
-      <w:proofErr w:type="spellStart"/>
-      <w:r>
-        <w:rPr>
-          <w:b/>
-          <w:sz w:val="20"/>
-        </w:rPr>
-        <w:t>spat_freq</w:t>
-      </w:r>
-      <w:proofErr w:type="spellEnd"/>
-      <w:r>
-        <w:rPr>
-          <w:sz w:val="20"/>
-        </w:rPr>
-        <w:t>: (double)</w:t>
-      </w:r>
-      <w:r>
-        <w:rPr>
-          <w:sz w:val="20"/>
-        </w:rPr>
-        <w:t xml:space="preserve"> </w:t>
-      </w:r>
-      <w:r>
-        <w:rPr>
-          <w:sz w:val="20"/>
-        </w:rPr>
-        <w:t xml:space="preserve">angular wavelength of </w:t>
-      </w:r>
-      <w:r>
-        <w:rPr>
-          <w:sz w:val="20"/>
-        </w:rPr>
-        <w:t xml:space="preserve">a </w:t>
-      </w:r>
-      <w:r>
-        <w:rPr>
-          <w:sz w:val="20"/>
-        </w:rPr>
-        <w:t xml:space="preserve">grating pattern. Only applicable </w:t>
-      </w:r>
-      <w:r>
-        <w:rPr>
-          <w:sz w:val="20"/>
-        </w:rPr>
-        <w:t>for gratings and edge</w:t>
-      </w:r>
-      <w:r>
-        <w:rPr>
-          <w:sz w:val="20"/>
-        </w:rPr>
-        <w:t>s.</w:t>
-      </w:r>
-    </w:p>
-    <w:p>
-      <w:pPr>
-        <w:ind w:left="720" w:hanging="720"/>
-        <w:rPr>
-          <w:sz w:val="20"/>
-        </w:rPr>
-      </w:pPr>
-      <w:proofErr w:type="spellStart"/>
-      <w:r>
-        <w:rPr>
-          <w:b/>
-          <w:sz w:val="20"/>
-        </w:rPr>
-        <w:t>step_size</w:t>
-      </w:r>
-      <w:proofErr w:type="spellEnd"/>
-      <w:r>
-        <w:rPr>
-          <w:sz w:val="20"/>
-        </w:rPr>
-        <w:t>: (double)</w:t>
-      </w:r>
-      <w:r>
-        <w:rPr>
-          <w:sz w:val="20"/>
-        </w:rPr>
-        <w:t xml:space="preserve"> amount of motion per frame</w:t>
-      </w:r>
-      <w:r>
-        <w:rPr>
-          <w:sz w:val="20"/>
-        </w:rPr>
-        <w:t xml:space="preserve"> of the pattern</w:t>
-      </w:r>
-      <w:r>
-        <w:rPr>
-          <w:sz w:val="20"/>
-        </w:rPr>
-        <w:t xml:space="preserve">. By default, </w:t>
-      </w:r>
-      <w:proofErr w:type="spellStart"/>
-      <w:r>
-        <w:rPr>
-          <w:sz w:val="20"/>
-        </w:rPr>
-        <w:t>step_size</w:t>
-      </w:r>
-      <w:proofErr w:type="spellEnd"/>
-      <w:r>
-        <w:rPr>
-          <w:sz w:val="20"/>
-        </w:rPr>
-        <w:t xml:space="preserve"> is set to angular distance between pixels so that each frame will move the pattern by one pixel.</w:t>
-      </w:r>
-    </w:p>
-    <w:p>
-      <w:pPr>
-        <w:ind w:left="720" w:hanging="720"/>
-        <w:rPr>
-          <w:sz w:val="20"/>
-        </w:rPr>
-      </w:pPr>
-      <w:proofErr w:type="spellStart"/>
-      <w:r>
-        <w:rPr>
-          <w:b/>
-          <w:sz w:val="20"/>
-        </w:rPr>
-        <w:t>duty_cycle</w:t>
-      </w:r>
-      <w:proofErr w:type="spellEnd"/>
-      <w:r>
-        <w:rPr>
-          <w:sz w:val="20"/>
-        </w:rPr>
-        <w:t>: (double)</w:t>
-      </w:r>
-      <w:r>
-        <w:rPr>
-          <w:sz w:val="20"/>
-        </w:rPr>
-        <w:t xml:space="preserve"> </w:t>
-      </w:r>
-      <w:r>
-        <w:rPr>
-          <w:sz w:val="20"/>
-        </w:rPr>
-        <w:t xml:space="preserve">Amount </w:t>
-      </w:r>
-      <w:r>
-        <w:rPr>
-          <w:sz w:val="20"/>
-        </w:rPr>
-        <w:t xml:space="preserve">of </w:t>
-      </w:r>
-      <w:r>
-        <w:rPr>
-          <w:sz w:val="20"/>
-        </w:rPr>
-        <w:t>the grating pattern (in percent)</w:t>
-      </w:r>
-      <w:r>
-        <w:rPr>
-          <w:sz w:val="20"/>
-        </w:rPr>
-        <w:t xml:space="preserve"> taken up by</w:t>
-      </w:r>
-      <w:r>
-        <w:rPr>
-          <w:sz w:val="20"/>
-        </w:rPr>
-        <w:t xml:space="preserve"> the</w:t>
-      </w:r>
-      <w:r>
-        <w:rPr>
-          <w:sz w:val="20"/>
-        </w:rPr>
-        <w:t xml:space="preserve"> first bar</w:t>
-      </w:r>
-      <w:r>
-        <w:rPr>
-          <w:sz w:val="20"/>
-        </w:rPr>
-        <w:t xml:space="preserve">. Only applicable for </w:t>
-      </w:r>
-      <w:r>
-        <w:rPr>
-          <w:sz w:val="20"/>
-        </w:rPr>
-        <w:t>square gratings</w:t>
-      </w:r>
-      <w:r>
-        <w:rPr>
-          <w:sz w:val="20"/>
-        </w:rPr>
-        <w:t>.</w:t>
-      </w:r>
-    </w:p>
-    <w:p>
-      <w:pPr>
-        <w:ind w:left="720" w:hanging="720"/>
-        <w:rPr>
-          <w:sz w:val="20"/>
-        </w:rPr>
-      </w:pPr>
-      <w:proofErr w:type="spellStart"/>
-      <w:r>
-        <w:rPr>
-          <w:b/>
-          <w:sz w:val="20"/>
-        </w:rPr>
-        <w:t>sa_mask</w:t>
-      </w:r>
-      <w:proofErr w:type="spellEnd"/>
-      <w:r>
-        <w:rPr>
-          <w:sz w:val="20"/>
-        </w:rPr>
-        <w:t>:</w:t>
-      </w:r>
-      <w:r>
-        <w:rPr>
-          <w:sz w:val="20"/>
-        </w:rPr>
-        <w:t xml:space="preserve"> </w:t>
-      </w:r>
-      <w:r>
-        <w:rPr>
-          <w:sz w:val="20"/>
-        </w:rPr>
-        <w:t>(1x4 array of doubles)</w:t>
-      </w:r>
-      <w:r>
-        <w:rPr>
-          <w:sz w:val="20"/>
-        </w:rPr>
-        <w:t xml:space="preserve"> sets the location and size</w:t>
-      </w:r>
-      <w:r>
-        <w:rPr>
-          <w:sz w:val="20"/>
-        </w:rPr>
-        <w:t xml:space="preserve"> of solid angle mask</w:t>
-      </w:r>
-      <w:r>
-        <w:rPr>
-          <w:sz w:val="20"/>
-        </w:rPr>
-        <w:t>, so that parts of the pattern that lies outside (or inside) the mask is set to the mask level (the 3</w:t>
-      </w:r>
-      <w:r>
-        <w:rPr>
-          <w:sz w:val="20"/>
-          <w:vertAlign w:val="superscript"/>
-        </w:rPr>
-        <w:t>rd</w:t>
-      </w:r>
-      <w:r>
-        <w:rPr>
-          <w:sz w:val="20"/>
-        </w:rPr>
-        <w:t xml:space="preserve"> value in ‘levels’). The first two values are </w:t>
-      </w:r>
-      <w:r>
-        <w:rPr>
-          <w:sz w:val="20"/>
-        </w:rPr>
-        <w:t>longitude</w:t>
-      </w:r>
-      <w:r>
-        <w:rPr>
-          <w:sz w:val="20"/>
-        </w:rPr>
-        <w:t xml:space="preserve"> and latitude coordinates in radians, which sets the center location of the mask.</w:t>
-      </w:r>
-      <w:r>
-        <w:rPr>
-          <w:sz w:val="20"/>
-        </w:rPr>
-        <w:t xml:space="preserve"> </w:t>
-      </w:r>
-      <w:r>
-        <w:rPr>
-          <w:sz w:val="20"/>
-        </w:rPr>
-        <w:t>The 3</w:t>
-      </w:r>
-      <w:r>
-        <w:rPr>
-          <w:sz w:val="20"/>
-          <w:vertAlign w:val="superscript"/>
-        </w:rPr>
-        <w:t>rd</w:t>
-      </w:r>
-      <w:r>
-        <w:rPr>
-          <w:sz w:val="20"/>
-        </w:rPr>
-        <w:t xml:space="preserve"> value is the size of the solid angle (i.e. its ‘radius’), in radians. The 4</w:t>
-      </w:r>
-      <w:r>
-        <w:rPr>
-          <w:sz w:val="20"/>
-          <w:vertAlign w:val="superscript"/>
-        </w:rPr>
-        <w:t>th</w:t>
-      </w:r>
-      <w:r>
-        <w:rPr>
-          <w:sz w:val="20"/>
-        </w:rPr>
-        <w:t xml:space="preserve"> value is a logical that sets whether the outside or the inside of the solid angle is what gets masked (0 = outside, 1 = inside).</w:t>
-      </w:r>
-    </w:p>
-    <w:p>
-      <w:pPr>
-        <w:ind w:left="720" w:hanging="720"/>
-        <w:rPr>
-          <w:sz w:val="20"/>
-        </w:rPr>
-      </w:pPr>
-      <w:proofErr w:type="spellStart"/>
-      <w:r>
-        <w:rPr>
-          <w:b/>
-          <w:sz w:val="20"/>
-        </w:rPr>
-        <w:t>long_lat_mask</w:t>
-      </w:r>
-      <w:proofErr w:type="spellEnd"/>
-      <w:r>
-        <w:rPr>
-          <w:sz w:val="20"/>
-        </w:rPr>
-        <w:t>:</w:t>
-      </w:r>
-      <w:r>
-        <w:rPr>
-          <w:sz w:val="20"/>
-        </w:rPr>
-        <w:t xml:space="preserve"> </w:t>
-      </w:r>
-      <w:r>
-        <w:rPr>
-          <w:sz w:val="20"/>
-        </w:rPr>
-        <w:t>(1x</w:t>
-      </w:r>
-      <w:r>
-        <w:rPr>
-          <w:sz w:val="20"/>
-        </w:rPr>
-        <w:t>5</w:t>
-      </w:r>
-      <w:r>
-        <w:rPr>
-          <w:sz w:val="20"/>
-        </w:rPr>
-        <w:t xml:space="preserve"> array of doubles) </w:t>
-      </w:r>
-      <w:proofErr w:type="gramStart"/>
-      <w:r>
-        <w:rPr>
-          <w:sz w:val="20"/>
-        </w:rPr>
-        <w:t>similar to</w:t>
-      </w:r>
       <w:proofErr w:type="gramEnd"/>
       <w:r>
         <w:rPr>
           <w:sz w:val="20"/>
         </w:rPr>
-        <w:t xml:space="preserve"> the solid angle mask, this parameter creates a pattern mask, with mask boundaries created by latitude and longitude lines. The 1</w:t>
-      </w:r>
-      <w:r>
-        <w:rPr>
-          <w:sz w:val="20"/>
-          <w:vertAlign w:val="superscript"/>
-        </w:rPr>
-        <w:t>st</w:t>
-      </w:r>
-      <w:r>
-        <w:rPr>
-          <w:sz w:val="20"/>
-        </w:rPr>
-        <w:t xml:space="preserve"> </w:t>
-      </w:r>
-      <w:r>
-        <w:rPr>
-          <w:sz w:val="20"/>
-        </w:rPr>
-        <w:t>and 2</w:t>
-      </w:r>
-      <w:r>
-        <w:rPr>
-          <w:sz w:val="20"/>
-          <w:vertAlign w:val="superscript"/>
-        </w:rPr>
-        <w:t>nd</w:t>
-      </w:r>
-      <w:r>
-        <w:rPr>
-          <w:sz w:val="20"/>
-        </w:rPr>
-        <w:t xml:space="preserve"> value</w:t>
-      </w:r>
-      <w:r>
-        <w:rPr>
-          <w:sz w:val="20"/>
-        </w:rPr>
-        <w:t>s</w:t>
-      </w:r>
-      <w:r>
-        <w:rPr>
-          <w:sz w:val="20"/>
-        </w:rPr>
-        <w:t xml:space="preserve"> set the lower and upper longitude lines</w:t>
-      </w:r>
-      <w:r>
-        <w:rPr>
-          <w:sz w:val="20"/>
-        </w:rPr>
-        <w:t xml:space="preserve"> for the mask, and the 3</w:t>
-      </w:r>
-      <w:r>
-        <w:rPr>
-          <w:sz w:val="20"/>
-          <w:vertAlign w:val="superscript"/>
-        </w:rPr>
-        <w:t>rd</w:t>
-      </w:r>
-      <w:r>
-        <w:rPr>
-          <w:sz w:val="20"/>
-        </w:rPr>
-        <w:t xml:space="preserve"> and 4</w:t>
-      </w:r>
-      <w:r>
-        <w:rPr>
-          <w:sz w:val="20"/>
-          <w:vertAlign w:val="superscript"/>
-        </w:rPr>
-        <w:t>th</w:t>
-      </w:r>
-      <w:r>
-        <w:rPr>
-          <w:sz w:val="20"/>
-        </w:rPr>
-        <w:t xml:space="preserve"> values set the lower and upper latitude lines. The 5</w:t>
-      </w:r>
-      <w:r>
-        <w:rPr>
-          <w:sz w:val="20"/>
-          <w:vertAlign w:val="superscript"/>
-        </w:rPr>
-        <w:t>th</w:t>
-      </w:r>
-      <w:r>
-        <w:rPr>
-          <w:sz w:val="20"/>
-        </w:rPr>
-        <w:t xml:space="preserve"> value is a logical that sets whether the outside or the inside of the region marked off by the latitude/longitude lines is what gets masked (0 = outside, 1 = inside).</w:t>
-      </w:r>
-    </w:p>
-    <w:p>
-      <w:pPr>
-        <w:ind w:left="720" w:hanging="720"/>
-        <w:rPr>
-          <w:sz w:val="20"/>
-        </w:rPr>
-      </w:pPr>
-      <w:proofErr w:type="spellStart"/>
-      <w:r>
-        <w:rPr>
-          <w:b/>
-          <w:sz w:val="20"/>
-        </w:rPr>
-        <w:t>aa_samples</w:t>
-      </w:r>
-      <w:proofErr w:type="spellEnd"/>
-      <w:r>
-        <w:rPr>
-          <w:sz w:val="20"/>
-        </w:rPr>
-        <w:t>:</w:t>
-      </w:r>
-      <w:r>
-        <w:rPr>
-          <w:sz w:val="20"/>
-        </w:rPr>
-        <w:t xml:space="preserve"> </w:t>
-      </w:r>
-      <w:r>
-        <w:rPr>
-          <w:sz w:val="20"/>
-        </w:rPr>
-        <w:t xml:space="preserve">(integer) </w:t>
-      </w:r>
-      <w:r>
-        <w:rPr>
-          <w:sz w:val="20"/>
-        </w:rPr>
-        <w:t xml:space="preserve"># </w:t>
-      </w:r>
-      <w:r>
-        <w:rPr>
-          <w:sz w:val="20"/>
-        </w:rPr>
-        <w:t xml:space="preserve">of samples taken </w:t>
-      </w:r>
-      <w:r>
-        <w:rPr>
-          <w:sz w:val="20"/>
-        </w:rPr>
-        <w:t xml:space="preserve">within a pixel’s “circular field of view” </w:t>
-      </w:r>
-      <w:r>
-        <w:rPr>
-          <w:sz w:val="20"/>
-        </w:rPr>
-        <w:t>to calculate the brightness of each pixel</w:t>
-      </w:r>
-      <w:r>
-        <w:rPr>
-          <w:sz w:val="20"/>
-        </w:rPr>
-        <w:t xml:space="preserve">; used for anti-aliasing when lines are only partially overlapping with a pixel’s field of view. Values of </w:t>
-      </w:r>
-      <w:r>
-        <w:rPr>
-          <w:sz w:val="20"/>
-        </w:rPr>
-        <w:t>1</w:t>
-      </w:r>
-      <w:r>
-        <w:rPr>
-          <w:sz w:val="20"/>
-        </w:rPr>
-        <w:t xml:space="preserve"> (for no anti-aliasing)</w:t>
-      </w:r>
-      <w:r>
-        <w:rPr>
-          <w:sz w:val="20"/>
-        </w:rPr>
-        <w:t xml:space="preserve"> or 15 </w:t>
-      </w:r>
-      <w:r>
-        <w:rPr>
-          <w:sz w:val="20"/>
-        </w:rPr>
-        <w:t>(to take advantage of 4-bit anti-aliasing) are suggested.</w:t>
-      </w:r>
-    </w:p>
-    <w:p>
-      <w:pPr>
-        <w:ind w:left="720" w:hanging="720"/>
-        <w:rPr>
-          <w:sz w:val="20"/>
-        </w:rPr>
-      </w:pPr>
-      <w:proofErr w:type="spellStart"/>
-      <w:r>
-        <w:rPr>
-          <w:b/>
-          <w:sz w:val="20"/>
-        </w:rPr>
-        <w:t>aa_poles</w:t>
-      </w:r>
-      <w:proofErr w:type="spellEnd"/>
-      <w:r>
-        <w:rPr>
-          <w:sz w:val="20"/>
-        </w:rPr>
-        <w:t>:</w:t>
-      </w:r>
-      <w:r>
-        <w:rPr>
-          <w:sz w:val="20"/>
-        </w:rPr>
-        <w:t xml:space="preserve"> </w:t>
-      </w:r>
-      <w:r>
-        <w:rPr>
-          <w:sz w:val="20"/>
-        </w:rPr>
-        <w:t>(logical)</w:t>
-      </w:r>
-      <w:r>
-        <w:rPr>
-          <w:sz w:val="20"/>
-        </w:rPr>
-        <w:t xml:space="preserve"> Sets whether</w:t>
-      </w:r>
-      <w:r>
-        <w:rPr>
-          <w:sz w:val="20"/>
-        </w:rPr>
-        <w:t xml:space="preserve"> the poles of rotation/translation grating/edge stimuli </w:t>
-      </w:r>
-      <w:r>
-        <w:rPr>
-          <w:sz w:val="20"/>
-        </w:rPr>
-        <w:t xml:space="preserve">will be anti-aliased </w:t>
-      </w:r>
-      <w:r>
-        <w:rPr>
-          <w:sz w:val="20"/>
-        </w:rPr>
-        <w:t>by matching the</w:t>
-      </w:r>
-      <w:r>
-        <w:rPr>
-          <w:sz w:val="20"/>
-        </w:rPr>
-        <w:t>ir brightness values</w:t>
-      </w:r>
-      <w:r>
-        <w:rPr>
-          <w:sz w:val="20"/>
-        </w:rPr>
-        <w:t xml:space="preserve"> to the duty cycle</w:t>
-      </w:r>
-      <w:r>
-        <w:rPr>
-          <w:sz w:val="20"/>
-        </w:rPr>
-        <w:t xml:space="preserve"> of the grating. Otherwise, the brightness levels at pattern poles will be </w:t>
-      </w:r>
-      <w:r>
-        <w:rPr>
-          <w:sz w:val="20"/>
-        </w:rPr>
-        <w:t>erratic</w:t>
-      </w:r>
-      <w:r>
-        <w:rPr>
-          <w:sz w:val="20"/>
-        </w:rPr>
-        <w:t xml:space="preserve"> based on the (0 = </w:t>
-      </w:r>
-      <w:r>
-        <w:rPr>
-          <w:sz w:val="20"/>
-        </w:rPr>
-        <w:t>leave poles as is, 1 = add anti-aliasing to poles).</w:t>
-      </w:r>
-    </w:p>
-    <w:p>
-      <w:pPr>
-        <w:ind w:left="720" w:hanging="720"/>
-        <w:rPr>
-          <w:sz w:val="20"/>
-        </w:rPr>
-      </w:pPr>
-      <w:proofErr w:type="spellStart"/>
-      <w:r>
-        <w:rPr>
-          <w:b/>
-          <w:sz w:val="20"/>
-        </w:rPr>
-        <w:t>back_frame</w:t>
-      </w:r>
-      <w:proofErr w:type="spellEnd"/>
-      <w:r>
-        <w:rPr>
-          <w:sz w:val="20"/>
-        </w:rPr>
-        <w:t>:</w:t>
-      </w:r>
-      <w:r>
-        <w:rPr>
-          <w:sz w:val="20"/>
-        </w:rPr>
-        <w:t xml:space="preserve"> </w:t>
-      </w:r>
-      <w:r>
-        <w:rPr>
-          <w:sz w:val="20"/>
-        </w:rPr>
-        <w:t>(logical)</w:t>
-      </w:r>
-      <w:r>
-        <w:rPr>
-          <w:sz w:val="20"/>
-        </w:rPr>
-        <w:t xml:space="preserve"> </w:t>
-      </w:r>
-      <w:r>
-        <w:rPr>
-          <w:sz w:val="20"/>
-        </w:rPr>
-        <w:t>adds a frame</w:t>
-      </w:r>
-      <w:r>
-        <w:rPr>
-          <w:sz w:val="20"/>
-        </w:rPr>
-        <w:t xml:space="preserve"> to the beginning of the pattern</w:t>
-      </w:r>
-      <w:r>
-        <w:rPr>
-          <w:sz w:val="20"/>
-        </w:rPr>
-        <w:t xml:space="preserve"> (</w:t>
-      </w:r>
-      <w:r>
-        <w:rPr>
-          <w:sz w:val="20"/>
-        </w:rPr>
-        <w:t xml:space="preserve">new </w:t>
-      </w:r>
-      <w:r>
-        <w:rPr>
-          <w:sz w:val="20"/>
-        </w:rPr>
-        <w:t xml:space="preserve">frame 1) </w:t>
-      </w:r>
-      <w:r>
-        <w:rPr>
-          <w:sz w:val="20"/>
-        </w:rPr>
-        <w:t xml:space="preserve">with a uniform brightness set at the </w:t>
-      </w:r>
-      <w:r>
-        <w:rPr>
-          <w:sz w:val="20"/>
-        </w:rPr>
-        <w:t>background</w:t>
-      </w:r>
-      <w:r>
-        <w:rPr>
-          <w:sz w:val="20"/>
-        </w:rPr>
-        <w:t>/mask</w:t>
-      </w:r>
-      <w:r>
-        <w:rPr>
-          <w:sz w:val="20"/>
-        </w:rPr>
-        <w:t xml:space="preserve"> level</w:t>
-      </w:r>
-      <w:r>
-        <w:rPr>
-          <w:sz w:val="20"/>
-        </w:rPr>
-        <w:t xml:space="preserve"> (3</w:t>
-      </w:r>
-      <w:r>
-        <w:rPr>
-          <w:sz w:val="20"/>
-          <w:vertAlign w:val="superscript"/>
-        </w:rPr>
-        <w:t>rd</w:t>
-      </w:r>
-      <w:r>
-        <w:rPr>
-          <w:sz w:val="20"/>
-        </w:rPr>
-        <w:t xml:space="preserve"> value in ‘levels’). (0 = no background frame, 1 = add background frame)</w:t>
-      </w:r>
-    </w:p>
-    <w:p>
-      <w:pPr>
-        <w:ind w:left="720" w:hanging="720"/>
-        <w:rPr>
-          <w:sz w:val="20"/>
-        </w:rPr>
-      </w:pPr>
-      <w:proofErr w:type="spellStart"/>
-      <w:r>
-        <w:rPr>
-          <w:b/>
-          <w:sz w:val="20"/>
-        </w:rPr>
-        <w:t>flip_right</w:t>
-      </w:r>
-      <w:proofErr w:type="spellEnd"/>
-      <w:r>
-        <w:rPr>
-          <w:sz w:val="20"/>
-        </w:rPr>
-        <w:t>:</w:t>
-      </w:r>
-      <w:r>
-        <w:rPr>
-          <w:sz w:val="20"/>
-        </w:rPr>
-        <w:t xml:space="preserve"> </w:t>
-      </w:r>
-      <w:r>
-        <w:rPr>
-          <w:sz w:val="20"/>
-        </w:rPr>
-        <w:t xml:space="preserve">(logical) </w:t>
-      </w:r>
-      <w:r>
-        <w:rPr>
-          <w:sz w:val="20"/>
-        </w:rPr>
-        <w:t>left-right flips the right half of the pattern</w:t>
-      </w:r>
-      <w:r>
-        <w:rPr>
-          <w:sz w:val="20"/>
-        </w:rPr>
-        <w:t xml:space="preserve"> (0 = don’t flip, 1 = flip right half).</w:t>
-      </w:r>
-    </w:p>
-    <w:p>
-      <w:pPr>
-        <w:ind w:left="720" w:hanging="720"/>
-      </w:pPr>
-      <w:proofErr w:type="spellStart"/>
-      <w:r>
-        <w:rPr>
-          <w:b/>
-          <w:sz w:val="20"/>
-        </w:rPr>
-        <w:t>phase_shift</w:t>
-      </w:r>
-      <w:proofErr w:type="spellEnd"/>
-      <w:r>
-        <w:rPr>
-          <w:sz w:val="20"/>
-        </w:rPr>
-        <w:t>: (integer)</w:t>
-      </w:r>
-      <w:r>
-        <w:rPr>
-          <w:sz w:val="20"/>
-        </w:rPr>
-        <w:t xml:space="preserve"> </w:t>
-      </w:r>
-      <w:r>
-        <w:rPr>
-          <w:sz w:val="20"/>
-        </w:rPr>
-        <w:t>s</w:t>
-      </w:r>
-      <w:r>
-        <w:rPr>
-          <w:sz w:val="20"/>
-        </w:rPr>
-        <w:t>hifts the starting frame of pattern</w:t>
-      </w:r>
-      <w:r>
-        <w:rPr>
-          <w:sz w:val="20"/>
-        </w:rPr>
-        <w:t xml:space="preserve"> by the input number of frames.</w:t>
+        <w:t xml:space="preserve"> variable is arranged and how it is displayed in the Motion_Maker_G4_gui.</w:t>
       </w:r>
     </w:p>
     <w:p>
@@ -2568,7 +2737,6 @@
         <w:rPr>
           <w:sz w:val="20"/>
         </w:rPr>
-        <w:lastRenderedPageBreak/>
         <w:t>'</w:t>
       </w:r>
       <w:r>

</xml_diff>

<commit_message>
Changed the phase_shift parameter to be in units of radians, rather than units of frames
</commit_message>
<xml_diff>
--- a/Motion_Maker_G4/About Motion Maker.docx
+++ b/Motion_Maker_G4/About Motion Maker.docx
@@ -521,10 +521,7 @@
         <w:t xml:space="preserve"> pattern for both inputs</w:t>
       </w:r>
       <w:r>
-        <w:t xml:space="preserve">, which is the default setting in the Motion_Maker_G4_gui. </w:t>
-      </w:r>
-      <w:r>
-        <w:t>To display a single pattern on only one half of the checkerboard, leave the other input as 0.</w:t>
+        <w:t>, which is the default setting in the Motion_Maker_G4_gui. To display a single pattern on only one half of the checkerboard, leave the other input as 0.</w:t>
       </w:r>
     </w:p>
     <w:p>
@@ -535,44 +532,41 @@
         </w:rPr>
       </w:pPr>
     </w:p>
-    <w:p>
-      <w:bookmarkStart w:id="5" w:name="_GoBack"/>
-      <w:bookmarkEnd w:id="4"/>
+    <w:bookmarkEnd w:id="4"/>
+    <w:p/>
+    <w:p>
+      <w:pPr>
+        <w:rPr>
+          <w:b/>
+          <w:sz w:val="32"/>
+        </w:rPr>
+      </w:pPr>
+      <w:bookmarkStart w:id="5" w:name="_Hlk16771689"/>
+      <w:r>
+        <w:rPr>
+          <w:b/>
+          <w:sz w:val="32"/>
+        </w:rPr>
+        <w:t xml:space="preserve">Description of </w:t>
+      </w:r>
+      <w:r>
+        <w:rPr>
+          <w:b/>
+          <w:sz w:val="32"/>
+        </w:rPr>
+        <w:t>P</w:t>
+      </w:r>
+      <w:r>
+        <w:rPr>
+          <w:b/>
+          <w:sz w:val="32"/>
+        </w:rPr>
+        <w:t>arameters</w:t>
+      </w:r>
+    </w:p>
+    <w:p>
+      <w:bookmarkStart w:id="6" w:name="_Hlk16776257"/>
       <w:bookmarkEnd w:id="5"/>
-    </w:p>
-    <w:p>
-      <w:pPr>
-        <w:rPr>
-          <w:b/>
-          <w:sz w:val="32"/>
-        </w:rPr>
-      </w:pPr>
-      <w:bookmarkStart w:id="6" w:name="_Hlk16771689"/>
-      <w:r>
-        <w:rPr>
-          <w:b/>
-          <w:sz w:val="32"/>
-        </w:rPr>
-        <w:t xml:space="preserve">Description of </w:t>
-      </w:r>
-      <w:r>
-        <w:rPr>
-          <w:b/>
-          <w:sz w:val="32"/>
-        </w:rPr>
-        <w:t>P</w:t>
-      </w:r>
-      <w:r>
-        <w:rPr>
-          <w:b/>
-          <w:sz w:val="32"/>
-        </w:rPr>
-        <w:t>arameters</w:t>
-      </w:r>
-    </w:p>
-    <w:p>
-      <w:bookmarkStart w:id="7" w:name="_Hlk16776257"/>
-      <w:bookmarkEnd w:id="6"/>
       <w:r>
         <w:rPr>
           <w:b/>
@@ -598,7 +592,7 @@
         <w:t xml:space="preserve"> and units in scripts are shown in radians. Use the rad2deg and deg2rad functions to convert between these units. </w:t>
       </w:r>
     </w:p>
-    <w:bookmarkEnd w:id="7"/>
+    <w:bookmarkEnd w:id="6"/>
     <w:p/>
     <w:p>
       <w:pPr>
@@ -1217,7 +1211,7 @@
         </w:rPr>
         <w:t>: (</w:t>
       </w:r>
-      <w:bookmarkStart w:id="8" w:name="_Hlk16770837"/>
+      <w:bookmarkStart w:id="7" w:name="_Hlk16770837"/>
       <w:r>
         <w:rPr>
           <w:sz w:val="20"/>
@@ -1230,7 +1224,7 @@
         </w:rPr>
         <w:t>1 or 4</w:t>
       </w:r>
-      <w:bookmarkEnd w:id="8"/>
+      <w:bookmarkEnd w:id="7"/>
       <w:r>
         <w:rPr>
           <w:sz w:val="20"/>
@@ -2458,7 +2452,13 @@
         <w:rPr>
           <w:sz w:val="20"/>
         </w:rPr>
-        <w:t>: (integer)</w:t>
+        <w:t>: (</w:t>
+      </w:r>
+      <w:r>
+        <w:rPr>
+          <w:sz w:val="20"/>
+        </w:rPr>
+        <w:t>double)</w:t>
       </w:r>
       <w:r>
         <w:rPr>
@@ -2476,13 +2476,13 @@
         <w:rPr>
           <w:sz w:val="20"/>
         </w:rPr>
-        <w:t>hifts the starting frame of pattern</w:t>
-      </w:r>
-      <w:r>
-        <w:rPr>
-          <w:sz w:val="20"/>
-        </w:rPr>
-        <w:t xml:space="preserve"> by the input number of frames.</w:t>
+        <w:t xml:space="preserve">hifts the starting </w:t>
+      </w:r>
+      <w:r>
+        <w:rPr>
+          <w:sz w:val="20"/>
+        </w:rPr>
+        <w:t>phase angle of grating/edge patterns.</w:t>
       </w:r>
     </w:p>
     <w:p>
@@ -2554,15 +2554,23 @@
           <w:i/>
         </w:rPr>
       </w:pPr>
-      <w:bookmarkStart w:id="9" w:name="_Hlk16776186"/>
+      <w:bookmarkStart w:id="8" w:name="_Hlk16776186"/>
       <w:r>
         <w:rPr>
           <w:i/>
         </w:rPr>
-        <w:t>The following parameters are only used for starfield stimuli</w:t>
-      </w:r>
-    </w:p>
-    <w:bookmarkEnd w:id="9"/>
+        <w:t>The following parameters are only used for starfiel</w:t>
+      </w:r>
+      <w:bookmarkStart w:id="9" w:name="_GoBack"/>
+      <w:bookmarkEnd w:id="9"/>
+      <w:r>
+        <w:rPr>
+          <w:i/>
+        </w:rPr>
+        <w:t>d stimuli</w:t>
+      </w:r>
+    </w:p>
+    <w:bookmarkEnd w:id="8"/>
     <w:p>
       <w:pPr>
         <w:ind w:left="720" w:hanging="720"/>

</xml_diff>